<commit_message>
New string search slides
</commit_message>
<xml_diff>
--- a/src/site/rbs/static/questionnaire-for-the-upcoming-final-iteration.docx
+++ b/src/site/rbs/static/questionnaire-for-the-upcoming-final-iteration.docx
@@ -1,210 +1,275 @@
 
 <file path=word/document.xml><?xml version="1.0" encoding="utf-8"?>
-<w:document xmlns:wpc="http://schemas.microsoft.com/office/word/2010/wordprocessingCanvas" xmlns:cx="http://schemas.microsoft.com/office/drawing/2014/chartex" xmlns:mc="http://schemas.openxmlformats.org/markup-compatibility/2006" xmlns:o="urn:schemas-microsoft-com:office:office" xmlns:r="http://schemas.openxmlformats.org/officeDocument/2006/relationships" xmlns:m="http://schemas.openxmlformats.org/officeDocument/2006/math" xmlns:v="urn:schemas-microsoft-com:vml" xmlns:wp14="http://schemas.microsoft.com/office/word/2010/wordprocessingDrawing" xmlns:wp="http://schemas.openxmlformats.org/drawingml/2006/wordprocessingDrawing" xmlns:w10="urn:schemas-microsoft-com:office:word" xmlns:w="http://schemas.openxmlformats.org/wordprocessingml/2006/main" xmlns:w14="http://schemas.microsoft.com/office/word/2010/wordml" xmlns:w15="http://schemas.microsoft.com/office/word/2012/wordml" xmlns:w16se="http://schemas.microsoft.com/office/word/2015/wordml/symex" xmlns:wpg="http://schemas.microsoft.com/office/word/2010/wordprocessingGroup" xmlns:wpi="http://schemas.microsoft.com/office/word/2010/wordprocessingInk" xmlns:wne="http://schemas.microsoft.com/office/word/2006/wordml" xmlns:wps="http://schemas.microsoft.com/office/word/2010/wordprocessingShape" mc:Ignorable="w14 w15 w16se wp14">
+<w:document xmlns:o="urn:schemas-microsoft-com:office:office" xmlns:r="http://schemas.openxmlformats.org/officeDocument/2006/relationships" xmlns:v="urn:schemas-microsoft-com:vml" xmlns:w="http://schemas.openxmlformats.org/wordprocessingml/2006/main" xmlns:w10="urn:schemas-microsoft-com:office:word" xmlns:wp="http://schemas.openxmlformats.org/drawingml/2006/wordprocessingDrawing" xmlns:wps="http://schemas.microsoft.com/office/word/2010/wordprocessingShape" xmlns:wpg="http://schemas.microsoft.com/office/word/2010/wordprocessingGroup" xmlns:mc="http://schemas.openxmlformats.org/markup-compatibility/2006" xmlns:wp14="http://schemas.microsoft.com/office/word/2010/wordprocessingDrawing" xmlns:w14="http://schemas.microsoft.com/office/word/2010/wordml" mc:Ignorable="w14 wp14">
   <w:body>
     <w:p>
       <w:pPr>
         <w:pStyle w:val="Heading1"/>
-      </w:pPr>
-      <w:r>
+        <w:spacing w:before="240" w:after="0"/>
+        <w:rPr/>
+      </w:pPr>
+      <w:r>
+        <w:rPr/>
         <w:t>The Upcoming Final Iteration: Wrapping Things Up</w:t>
       </w:r>
     </w:p>
     <w:p>
       <w:pPr>
         <w:pStyle w:val="Heading2"/>
-      </w:pPr>
-      <w:r>
-        <w:t xml:space="preserve">Validation </w:t>
-      </w:r>
-      <w:r>
-        <w:t>Steps Planned by Team ________________  (write in team’s name)</w:t>
-      </w:r>
-    </w:p>
-    <w:p>
-      <w:r>
-        <w:t>Please list at least three different strategies (based on specific technologies or specific human interactions) how to elicit information from your stakeholders in order to understand how your project addresses their needs. Try to be specific. Do NOT write “We will poll users” or “We will use Google Analytics”</w:t>
-      </w:r>
-      <w:r>
-        <w:t>. Write explicitly, what do you want to measure or to ask.</w:t>
-      </w:r>
-    </w:p>
-    <w:p>
-      <w:r>
+        <w:rPr/>
+      </w:pPr>
+      <w:r>
+        <w:rPr/>
+        <w:t>Validation Steps Planned by Team ________________ (write in team’s name</w:t>
+      </w:r>
+      <w:r>
+        <w:rPr/>
+        <w:t>)</w:t>
+      </w:r>
+    </w:p>
+    <w:p>
+      <w:pPr>
+        <w:pStyle w:val="Normal"/>
+        <w:rPr/>
+      </w:pPr>
+      <w:r>
+        <w:rPr>
+          <w:i/>
+          <w:iCs/>
+        </w:rPr>
+        <w:t>(</w:t>
+      </w:r>
+      <w:r>
+        <w:rPr>
+          <w:b/>
+          <w:bCs/>
+          <w:i/>
+          <w:iCs/>
+        </w:rPr>
+        <w:t>Note:</w:t>
+      </w:r>
+      <w:r>
+        <w:rPr>
+          <w:i/>
+          <w:iCs/>
+        </w:rPr>
+        <w:t xml:space="preserve"> This questionnaire is for your reference only. It was completed in the class)</w:t>
+      </w:r>
+    </w:p>
+    <w:p>
+      <w:pPr>
+        <w:pStyle w:val="Normal"/>
+        <w:rPr/>
+      </w:pPr>
+      <w:r>
+        <w:rPr/>
+        <w:t>Please list at least three different strategies (based on specific technologies or specific human interactions) how to elicit information from your stakeholders in order to understand how your project addresses their needs. Try to be specific. Do NOT write “We will poll users” or “We will use Google Analytics”. Write explicitly, what do you want to measure or to ask.</w:t>
+      </w:r>
+    </w:p>
+    <w:p>
+      <w:pPr>
+        <w:pStyle w:val="Normal"/>
+        <w:rPr/>
+      </w:pPr>
+      <w:r>
+        <w:rPr/>
         <w:t>(1) _</w:t>
       </w:r>
     </w:p>
     <w:p>
       <w:pPr>
+        <w:pStyle w:val="Normal"/>
+        <w:rPr>
+          <w:b/>
+          <w:b/>
+        </w:rPr>
+      </w:pPr>
+      <w:r>
         <w:rPr>
           <w:b/>
         </w:rPr>
-      </w:pPr>
-    </w:p>
-    <w:p>
-      <w:pPr>
+      </w:r>
+    </w:p>
+    <w:p>
+      <w:pPr>
+        <w:pStyle w:val="Normal"/>
+        <w:rPr>
+          <w:b/>
+          <w:b/>
+        </w:rPr>
+      </w:pPr>
+      <w:r>
         <w:rPr>
           <w:b/>
         </w:rPr>
-      </w:pPr>
-    </w:p>
-    <w:p>
-      <w:pPr>
+      </w:r>
+    </w:p>
+    <w:p>
+      <w:pPr>
+        <w:pStyle w:val="Normal"/>
+        <w:rPr>
+          <w:b/>
+          <w:b/>
+        </w:rPr>
+      </w:pPr>
+      <w:r>
         <w:rPr>
           <w:b/>
         </w:rPr>
-      </w:pPr>
-    </w:p>
-    <w:p>
-      <w:pPr>
-        <w:rPr>
-          <w:b/>
-        </w:rPr>
-      </w:pPr>
+      </w:r>
     </w:p>
     <w:p>
       <w:pPr>
         <w:pStyle w:val="Heading2"/>
-      </w:pPr>
-      <w:r>
-        <w:t>Testing</w:t>
-      </w:r>
-      <w:r>
-        <w:t>, Training</w:t>
-      </w:r>
-      <w:r>
-        <w:t xml:space="preserve"> and Configuration M</w:t>
-      </w:r>
-      <w:r>
-        <w:t xml:space="preserve">anagement </w:t>
-      </w:r>
-    </w:p>
-    <w:p>
-      <w:r>
-        <w:t xml:space="preserve">Please list 1-3 </w:t>
-      </w:r>
-      <w:r>
-        <w:t xml:space="preserve">specific </w:t>
-      </w:r>
-      <w:r>
-        <w:t xml:space="preserve">steps that </w:t>
-      </w:r>
-      <w:r>
-        <w:t>would</w:t>
-      </w:r>
-      <w:r>
-        <w:t xml:space="preserve"> enable </w:t>
-      </w:r>
-      <w:r>
-        <w:t xml:space="preserve">your team (or anyone else in the future) </w:t>
-      </w:r>
-      <w:r>
-        <w:t>to re</w:t>
-      </w:r>
-      <w:r>
-        <w:t>turn to your project and to conti</w:t>
-      </w:r>
-      <w:r>
-        <w:t>nue doing it. And also – to ensure that it behaves predictably and can be managed by others, while you are absent or not working on it.</w:t>
-      </w:r>
-    </w:p>
-    <w:p>
-      <w:r>
+        <w:rPr/>
+      </w:pPr>
+      <w:r>
+        <w:rPr/>
+        <w:t xml:space="preserve">Testing, Training and Configuration Management </w:t>
+      </w:r>
+    </w:p>
+    <w:p>
+      <w:pPr>
+        <w:pStyle w:val="Normal"/>
+        <w:rPr/>
+      </w:pPr>
+      <w:r>
+        <w:rPr/>
+        <w:t>Please list 1-3 specific steps that would enable your team (or anyone else in the future) to return to your project and to continue doing it. And also – to ensure that it behaves predictably and can be managed by others, while you are absent or not working on it.</w:t>
+      </w:r>
+    </w:p>
+    <w:p>
+      <w:pPr>
+        <w:pStyle w:val="Normal"/>
+        <w:rPr/>
+      </w:pPr>
+      <w:r>
+        <w:rPr/>
         <w:t>(1) _</w:t>
       </w:r>
     </w:p>
     <w:p>
       <w:pPr>
         <w:pStyle w:val="Heading2"/>
-      </w:pPr>
-    </w:p>
-    <w:p/>
-    <w:p/>
+        <w:rPr/>
+      </w:pPr>
+      <w:r>
+        <w:rPr/>
+      </w:r>
+    </w:p>
+    <w:p>
+      <w:pPr>
+        <w:pStyle w:val="Normal"/>
+        <w:rPr/>
+      </w:pPr>
+      <w:r>
+        <w:rPr/>
+      </w:r>
+    </w:p>
+    <w:p>
+      <w:pPr>
+        <w:pStyle w:val="Normal"/>
+        <w:rPr/>
+      </w:pPr>
+      <w:r>
+        <w:rPr/>
+      </w:r>
+    </w:p>
     <w:p>
       <w:pPr>
         <w:pStyle w:val="Heading2"/>
-      </w:pPr>
+        <w:rPr/>
+      </w:pPr>
+      <w:r>
+        <w:rPr/>
+      </w:r>
     </w:p>
     <w:p>
       <w:pPr>
         <w:pStyle w:val="Heading2"/>
+        <w:rPr/>
       </w:pPr>
       <w:bookmarkStart w:id="0" w:name="_GoBack"/>
       <w:bookmarkEnd w:id="0"/>
       <w:r>
-        <w:t xml:space="preserve">Items </w:t>
-      </w:r>
-      <w:r>
-        <w:t>to Discuss During</w:t>
-      </w:r>
-      <w:r>
-        <w:t xml:space="preserve"> Iteration 2 Review</w:t>
-      </w:r>
-    </w:p>
-    <w:p>
-      <w:r>
-        <w:t xml:space="preserve">Please write in 1-3 </w:t>
-      </w:r>
-      <w:r>
-        <w:t xml:space="preserve">technical implementation (also auditing, testing or validation) </w:t>
-      </w:r>
-      <w:r>
-        <w:t>items that you</w:t>
-      </w:r>
-      <w:r>
-        <w:t xml:space="preserve"> plan</w:t>
-      </w:r>
-      <w:r>
-        <w:t xml:space="preserve"> to com</w:t>
-      </w:r>
-      <w:r>
-        <w:t xml:space="preserve">plete before December 11, 2019 and that deserve your </w:t>
-      </w:r>
-      <w:r>
-        <w:t xml:space="preserve">best </w:t>
-      </w:r>
-      <w:r>
-        <w:t>effort</w:t>
-      </w:r>
-      <w:r>
-        <w:t>.</w:t>
-      </w:r>
-    </w:p>
-    <w:p>
-      <w:r>
+        <w:rPr/>
+        <w:t>Items to Discuss During Iteration 2 Review</w:t>
+      </w:r>
+    </w:p>
+    <w:p>
+      <w:pPr>
+        <w:pStyle w:val="Normal"/>
+        <w:rPr/>
+      </w:pPr>
+      <w:r>
+        <w:rPr/>
+        <w:t>Please write in 1-3 technical implementation (also auditing, testing or validation) items that you plan to complete before December 11, 2019 and that deserve your best effort.</w:t>
+      </w:r>
+    </w:p>
+    <w:p>
+      <w:pPr>
+        <w:pStyle w:val="Normal"/>
+        <w:rPr/>
+      </w:pPr>
+      <w:r>
+        <w:rPr/>
         <w:t>(1) _</w:t>
       </w:r>
     </w:p>
-    <w:p/>
-    <w:p/>
-    <w:p/>
-    <w:p/>
+    <w:p>
+      <w:pPr>
+        <w:pStyle w:val="Normal"/>
+        <w:rPr/>
+      </w:pPr>
+      <w:r>
+        <w:rPr/>
+      </w:r>
+    </w:p>
+    <w:p>
+      <w:pPr>
+        <w:pStyle w:val="Normal"/>
+        <w:rPr/>
+      </w:pPr>
+      <w:r>
+        <w:rPr/>
+      </w:r>
+    </w:p>
+    <w:p>
+      <w:pPr>
+        <w:pStyle w:val="Normal"/>
+        <w:rPr/>
+      </w:pPr>
+      <w:r>
+        <w:rPr/>
+      </w:r>
+    </w:p>
+    <w:p>
+      <w:pPr>
+        <w:pStyle w:val="Normal"/>
+        <w:rPr/>
+      </w:pPr>
+      <w:r>
+        <w:rPr/>
+      </w:r>
+    </w:p>
     <w:p>
       <w:pPr>
         <w:pStyle w:val="Heading2"/>
-      </w:pPr>
-      <w:r>
-        <w:t xml:space="preserve">Asking others about their </w:t>
-      </w:r>
-      <w:r>
-        <w:t xml:space="preserve">approach to </w:t>
-      </w:r>
-      <w:r>
-        <w:t>validation</w:t>
-      </w:r>
-    </w:p>
-    <w:p>
-      <w:r>
-        <w:t xml:space="preserve">Please </w:t>
-      </w:r>
-      <w:r>
-        <w:t>write in</w:t>
-      </w:r>
-      <w:r>
-        <w:t xml:space="preserve"> the names of 1-2</w:t>
-      </w:r>
-      <w:r>
-        <w:t xml:space="preserve"> </w:t>
+        <w:rPr/>
+      </w:pPr>
+      <w:r>
+        <w:rPr/>
+        <w:t>Asking others about their approach to validation</w:t>
+      </w:r>
+    </w:p>
+    <w:p>
+      <w:pPr>
+        <w:pStyle w:val="Normal"/>
+        <w:rPr/>
+      </w:pPr>
+      <w:r>
+        <w:rPr/>
+        <w:t xml:space="preserve">Please write in the names of 1-2 </w:t>
       </w:r>
       <w:r>
         <w:rPr>
@@ -214,6 +279,7 @@
         <w:t>other</w:t>
       </w:r>
       <w:r>
+        <w:rPr/>
         <w:t xml:space="preserve"> teams that you want to ask </w:t>
       </w:r>
       <w:r>
@@ -224,6 +290,7 @@
         <w:t>specific</w:t>
       </w:r>
       <w:r>
+        <w:rPr/>
         <w:t xml:space="preserve"> </w:t>
       </w:r>
       <w:r>
@@ -234,168 +301,66 @@
         <w:t>questions</w:t>
       </w:r>
       <w:r>
-        <w:t xml:space="preserve"> about their </w:t>
-      </w:r>
-      <w:r>
-        <w:t>plans to validate their solution</w:t>
-      </w:r>
-      <w:r>
-        <w:t xml:space="preserve"> (stakeholder feedback, project-specific success metrics, pageviews</w:t>
-      </w:r>
-      <w:r>
-        <w:t xml:space="preserve">, </w:t>
-      </w:r>
-      <w:r>
-        <w:t xml:space="preserve">conversion rates, social media engagement </w:t>
-      </w:r>
-      <w:r>
-        <w:t>and anything else.)</w:t>
-      </w:r>
-    </w:p>
-    <w:p>
-      <w:r>
+        <w:rPr/>
+        <w:t xml:space="preserve"> about their plans to validate their solution (stakeholder feedback, project-specific success metrics, pageviews, conversion rates, social media engagement and anything else.)</w:t>
+      </w:r>
+    </w:p>
+    <w:p>
+      <w:pPr>
+        <w:pStyle w:val="Normal"/>
+        <w:widowControl/>
+        <w:bidi w:val="0"/>
+        <w:spacing w:lineRule="auto" w:line="259" w:before="0" w:after="160"/>
+        <w:jc w:val="left"/>
+        <w:rPr/>
+      </w:pPr>
+      <w:r>
+        <w:rPr/>
         <w:t>Team #1: __________________</w:t>
-      </w:r>
-      <w:r>
         <w:br/>
-      </w:r>
-      <w:r>
         <w:br/>
         <w:t>Team #2: __________________</w:t>
       </w:r>
     </w:p>
     <w:sectPr>
+      <w:type w:val="nextPage"/>
       <w:pgSz w:w="11906" w:h="16838"/>
-      <w:pgMar w:top="1440" w:right="1800" w:bottom="1440" w:left="1800" w:header="720" w:footer="720" w:gutter="0"/>
-      <w:cols w:space="720"/>
-      <w:docGrid w:linePitch="360"/>
+      <w:pgMar w:left="1800" w:right="1800" w:header="0" w:top="1440" w:footer="0" w:bottom="1440" w:gutter="0"/>
+      <w:pgNumType w:fmt="decimal"/>
+      <w:formProt w:val="false"/>
+      <w:textDirection w:val="lrTb"/>
+      <w:docGrid w:type="default" w:linePitch="360" w:charSpace="4096"/>
     </w:sectPr>
   </w:body>
 </w:document>
 </file>
 
-<file path=word/numbering.xml><?xml version="1.0" encoding="utf-8"?>
-<w:numbering xmlns:wpc="http://schemas.microsoft.com/office/word/2010/wordprocessingCanvas" xmlns:cx="http://schemas.microsoft.com/office/drawing/2014/chartex" xmlns:mc="http://schemas.openxmlformats.org/markup-compatibility/2006" xmlns:o="urn:schemas-microsoft-com:office:office" xmlns:r="http://schemas.openxmlformats.org/officeDocument/2006/relationships" xmlns:m="http://schemas.openxmlformats.org/officeDocument/2006/math" xmlns:v="urn:schemas-microsoft-com:vml" xmlns:wp14="http://schemas.microsoft.com/office/word/2010/wordprocessingDrawing" xmlns:wp="http://schemas.openxmlformats.org/drawingml/2006/wordprocessingDrawing" xmlns:w10="urn:schemas-microsoft-com:office:word" xmlns:w="http://schemas.openxmlformats.org/wordprocessingml/2006/main" xmlns:w14="http://schemas.microsoft.com/office/word/2010/wordml" xmlns:w15="http://schemas.microsoft.com/office/word/2012/wordml" xmlns:w16se="http://schemas.microsoft.com/office/word/2015/wordml/symex" xmlns:wpg="http://schemas.microsoft.com/office/word/2010/wordprocessingGroup" xmlns:wpi="http://schemas.microsoft.com/office/word/2010/wordprocessingInk" xmlns:wne="http://schemas.microsoft.com/office/word/2006/wordml" xmlns:wps="http://schemas.microsoft.com/office/word/2010/wordprocessingShape" mc:Ignorable="w14 w15 w16se wp14">
-  <w:abstractNum w:abstractNumId="0" w15:restartNumberingAfterBreak="0">
-    <w:nsid w:val="5E855247"/>
-    <w:multiLevelType w:val="hybridMultilevel"/>
-    <w:tmpl w:val="71FC47F6"/>
-    <w:lvl w:ilvl="0" w:tplc="0426000F">
-      <w:start w:val="1"/>
-      <w:numFmt w:val="decimal"/>
-      <w:lvlText w:val="%1."/>
-      <w:lvlJc w:val="left"/>
-      <w:pPr>
-        <w:ind w:left="720" w:hanging="360"/>
-      </w:pPr>
-    </w:lvl>
-    <w:lvl w:ilvl="1" w:tplc="04260019" w:tentative="1">
-      <w:start w:val="1"/>
-      <w:numFmt w:val="lowerLetter"/>
-      <w:lvlText w:val="%2."/>
-      <w:lvlJc w:val="left"/>
-      <w:pPr>
-        <w:ind w:left="1440" w:hanging="360"/>
-      </w:pPr>
-    </w:lvl>
-    <w:lvl w:ilvl="2" w:tplc="0426001B" w:tentative="1">
-      <w:start w:val="1"/>
-      <w:numFmt w:val="lowerRoman"/>
-      <w:lvlText w:val="%3."/>
-      <w:lvlJc w:val="right"/>
-      <w:pPr>
-        <w:ind w:left="2160" w:hanging="180"/>
-      </w:pPr>
-    </w:lvl>
-    <w:lvl w:ilvl="3" w:tplc="0426000F" w:tentative="1">
-      <w:start w:val="1"/>
-      <w:numFmt w:val="decimal"/>
-      <w:lvlText w:val="%4."/>
-      <w:lvlJc w:val="left"/>
-      <w:pPr>
-        <w:ind w:left="2880" w:hanging="360"/>
-      </w:pPr>
-    </w:lvl>
-    <w:lvl w:ilvl="4" w:tplc="04260019" w:tentative="1">
-      <w:start w:val="1"/>
-      <w:numFmt w:val="lowerLetter"/>
-      <w:lvlText w:val="%5."/>
-      <w:lvlJc w:val="left"/>
-      <w:pPr>
-        <w:ind w:left="3600" w:hanging="360"/>
-      </w:pPr>
-    </w:lvl>
-    <w:lvl w:ilvl="5" w:tplc="0426001B" w:tentative="1">
-      <w:start w:val="1"/>
-      <w:numFmt w:val="lowerRoman"/>
-      <w:lvlText w:val="%6."/>
-      <w:lvlJc w:val="right"/>
-      <w:pPr>
-        <w:ind w:left="4320" w:hanging="180"/>
-      </w:pPr>
-    </w:lvl>
-    <w:lvl w:ilvl="6" w:tplc="0426000F" w:tentative="1">
-      <w:start w:val="1"/>
-      <w:numFmt w:val="decimal"/>
-      <w:lvlText w:val="%7."/>
-      <w:lvlJc w:val="left"/>
-      <w:pPr>
-        <w:ind w:left="5040" w:hanging="360"/>
-      </w:pPr>
-    </w:lvl>
-    <w:lvl w:ilvl="7" w:tplc="04260019" w:tentative="1">
-      <w:start w:val="1"/>
-      <w:numFmt w:val="lowerLetter"/>
-      <w:lvlText w:val="%8."/>
-      <w:lvlJc w:val="left"/>
-      <w:pPr>
-        <w:ind w:left="5760" w:hanging="360"/>
-      </w:pPr>
-    </w:lvl>
-    <w:lvl w:ilvl="8" w:tplc="0426001B" w:tentative="1">
-      <w:start w:val="1"/>
-      <w:numFmt w:val="lowerRoman"/>
-      <w:lvlText w:val="%9."/>
-      <w:lvlJc w:val="right"/>
-      <w:pPr>
-        <w:ind w:left="6480" w:hanging="180"/>
-      </w:pPr>
-    </w:lvl>
-  </w:abstractNum>
-  <w:num w:numId="1">
-    <w:abstractNumId w:val="0"/>
-  </w:num>
-</w:numbering>
-</file>
-
 <file path=word/styles.xml><?xml version="1.0" encoding="utf-8"?>
-<w:styles xmlns:mc="http://schemas.openxmlformats.org/markup-compatibility/2006" xmlns:r="http://schemas.openxmlformats.org/officeDocument/2006/relationships" xmlns:w="http://schemas.openxmlformats.org/wordprocessingml/2006/main" xmlns:w14="http://schemas.microsoft.com/office/word/2010/wordml" xmlns:w15="http://schemas.microsoft.com/office/word/2012/wordml" xmlns:w16se="http://schemas.microsoft.com/office/word/2015/wordml/symex" mc:Ignorable="w14 w15 w16se">
+<w:styles xmlns:w="http://schemas.openxmlformats.org/wordprocessingml/2006/main" xmlns:w14="http://schemas.microsoft.com/office/word/2010/wordml" xmlns:mc="http://schemas.openxmlformats.org/markup-compatibility/2006" mc:Ignorable="w14">
   <w:docDefaults>
     <w:rPrDefault>
       <w:rPr>
-        <w:rFonts w:asciiTheme="minorHAnsi" w:eastAsiaTheme="minorHAnsi" w:hAnsiTheme="minorHAnsi" w:cstheme="minorBidi"/>
+        <w:rFonts w:ascii="Calibri" w:hAnsi="Calibri" w:eastAsia="Calibri" w:cs="" w:asciiTheme="minorHAnsi" w:cstheme="minorBidi" w:eastAsiaTheme="minorHAnsi" w:hAnsiTheme="minorHAnsi"/>
         <w:sz w:val="22"/>
         <w:szCs w:val="22"/>
         <w:lang w:val="lv-LV" w:eastAsia="en-US" w:bidi="ar-SA"/>
       </w:rPr>
     </w:rPrDefault>
     <w:pPrDefault>
-      <w:pPr>
-        <w:spacing w:after="160" w:line="259" w:lineRule="auto"/>
-      </w:pPr>
+      <w:pPr/>
     </w:pPrDefault>
   </w:docDefaults>
   <w:latentStyles w:defLockedState="0" w:defUIPriority="99" w:defSemiHidden="0" w:defUnhideWhenUsed="0" w:defQFormat="0" w:count="371">
     <w:lsdException w:name="Normal" w:uiPriority="0" w:qFormat="1"/>
     <w:lsdException w:name="heading 1" w:uiPriority="9" w:qFormat="1"/>
-    <w:lsdException w:name="heading 2" w:semiHidden="1" w:uiPriority="9" w:unhideWhenUsed="1" w:qFormat="1"/>
-    <w:lsdException w:name="heading 3" w:semiHidden="1" w:uiPriority="9" w:unhideWhenUsed="1" w:qFormat="1"/>
-    <w:lsdException w:name="heading 4" w:semiHidden="1" w:uiPriority="9" w:unhideWhenUsed="1" w:qFormat="1"/>
-    <w:lsdException w:name="heading 5" w:semiHidden="1" w:uiPriority="9" w:unhideWhenUsed="1" w:qFormat="1"/>
-    <w:lsdException w:name="heading 6" w:semiHidden="1" w:uiPriority="9" w:unhideWhenUsed="1" w:qFormat="1"/>
-    <w:lsdException w:name="heading 7" w:semiHidden="1" w:uiPriority="9" w:unhideWhenUsed="1" w:qFormat="1"/>
-    <w:lsdException w:name="heading 8" w:semiHidden="1" w:uiPriority="9" w:unhideWhenUsed="1" w:qFormat="1"/>
-    <w:lsdException w:name="heading 9" w:semiHidden="1" w:uiPriority="9" w:unhideWhenUsed="1" w:qFormat="1"/>
+    <w:lsdException w:name="heading 2" w:uiPriority="9" w:semiHidden="1" w:unhideWhenUsed="1" w:qFormat="1"/>
+    <w:lsdException w:name="heading 3" w:uiPriority="9" w:semiHidden="1" w:unhideWhenUsed="1" w:qFormat="1"/>
+    <w:lsdException w:name="heading 4" w:uiPriority="9" w:semiHidden="1" w:unhideWhenUsed="1" w:qFormat="1"/>
+    <w:lsdException w:name="heading 5" w:uiPriority="9" w:semiHidden="1" w:unhideWhenUsed="1" w:qFormat="1"/>
+    <w:lsdException w:name="heading 6" w:uiPriority="9" w:semiHidden="1" w:unhideWhenUsed="1" w:qFormat="1"/>
+    <w:lsdException w:name="heading 7" w:uiPriority="9" w:semiHidden="1" w:unhideWhenUsed="1" w:qFormat="1"/>
+    <w:lsdException w:name="heading 8" w:uiPriority="9" w:semiHidden="1" w:unhideWhenUsed="1" w:qFormat="1"/>
+    <w:lsdException w:name="heading 9" w:uiPriority="9" w:semiHidden="1" w:unhideWhenUsed="1" w:qFormat="1"/>
     <w:lsdException w:name="index 1" w:semiHidden="1" w:unhideWhenUsed="1"/>
     <w:lsdException w:name="index 2" w:semiHidden="1" w:unhideWhenUsed="1"/>
     <w:lsdException w:name="index 3" w:semiHidden="1" w:unhideWhenUsed="1"/>
@@ -405,22 +370,22 @@
     <w:lsdException w:name="index 7" w:semiHidden="1" w:unhideWhenUsed="1"/>
     <w:lsdException w:name="index 8" w:semiHidden="1" w:unhideWhenUsed="1"/>
     <w:lsdException w:name="index 9" w:semiHidden="1" w:unhideWhenUsed="1"/>
-    <w:lsdException w:name="toc 1" w:semiHidden="1" w:uiPriority="39" w:unhideWhenUsed="1"/>
-    <w:lsdException w:name="toc 2" w:semiHidden="1" w:uiPriority="39" w:unhideWhenUsed="1"/>
-    <w:lsdException w:name="toc 3" w:semiHidden="1" w:uiPriority="39" w:unhideWhenUsed="1"/>
-    <w:lsdException w:name="toc 4" w:semiHidden="1" w:uiPriority="39" w:unhideWhenUsed="1"/>
-    <w:lsdException w:name="toc 5" w:semiHidden="1" w:uiPriority="39" w:unhideWhenUsed="1"/>
-    <w:lsdException w:name="toc 6" w:semiHidden="1" w:uiPriority="39" w:unhideWhenUsed="1"/>
-    <w:lsdException w:name="toc 7" w:semiHidden="1" w:uiPriority="39" w:unhideWhenUsed="1"/>
-    <w:lsdException w:name="toc 8" w:semiHidden="1" w:uiPriority="39" w:unhideWhenUsed="1"/>
-    <w:lsdException w:name="toc 9" w:semiHidden="1" w:uiPriority="39" w:unhideWhenUsed="1"/>
+    <w:lsdException w:name="toc 1" w:uiPriority="39" w:semiHidden="1" w:unhideWhenUsed="1"/>
+    <w:lsdException w:name="toc 2" w:uiPriority="39" w:semiHidden="1" w:unhideWhenUsed="1"/>
+    <w:lsdException w:name="toc 3" w:uiPriority="39" w:semiHidden="1" w:unhideWhenUsed="1"/>
+    <w:lsdException w:name="toc 4" w:uiPriority="39" w:semiHidden="1" w:unhideWhenUsed="1"/>
+    <w:lsdException w:name="toc 5" w:uiPriority="39" w:semiHidden="1" w:unhideWhenUsed="1"/>
+    <w:lsdException w:name="toc 6" w:uiPriority="39" w:semiHidden="1" w:unhideWhenUsed="1"/>
+    <w:lsdException w:name="toc 7" w:uiPriority="39" w:semiHidden="1" w:unhideWhenUsed="1"/>
+    <w:lsdException w:name="toc 8" w:uiPriority="39" w:semiHidden="1" w:unhideWhenUsed="1"/>
+    <w:lsdException w:name="toc 9" w:uiPriority="39" w:semiHidden="1" w:unhideWhenUsed="1"/>
     <w:lsdException w:name="Normal Indent" w:semiHidden="1" w:unhideWhenUsed="1"/>
     <w:lsdException w:name="footnote text" w:semiHidden="1" w:unhideWhenUsed="1"/>
     <w:lsdException w:name="annotation text" w:semiHidden="1" w:unhideWhenUsed="1"/>
     <w:lsdException w:name="header" w:semiHidden="1" w:unhideWhenUsed="1"/>
     <w:lsdException w:name="footer" w:semiHidden="1" w:unhideWhenUsed="1"/>
     <w:lsdException w:name="index heading" w:semiHidden="1" w:unhideWhenUsed="1"/>
-    <w:lsdException w:name="caption" w:semiHidden="1" w:uiPriority="35" w:unhideWhenUsed="1" w:qFormat="1"/>
+    <w:lsdException w:name="caption" w:uiPriority="35" w:semiHidden="1" w:unhideWhenUsed="1" w:qFormat="1"/>
     <w:lsdException w:name="table of figures" w:semiHidden="1" w:unhideWhenUsed="1"/>
     <w:lsdException w:name="envelope address" w:semiHidden="1" w:unhideWhenUsed="1"/>
     <w:lsdException w:name="envelope return" w:semiHidden="1" w:unhideWhenUsed="1"/>
@@ -451,7 +416,7 @@
     <w:lsdException w:name="Title" w:uiPriority="10" w:qFormat="1"/>
     <w:lsdException w:name="Closing" w:semiHidden="1" w:unhideWhenUsed="1"/>
     <w:lsdException w:name="Signature" w:semiHidden="1" w:unhideWhenUsed="1"/>
-    <w:lsdException w:name="Default Paragraph Font" w:semiHidden="1" w:uiPriority="1" w:unhideWhenUsed="1"/>
+    <w:lsdException w:name="Default Paragraph Font" w:uiPriority="1" w:semiHidden="1" w:unhideWhenUsed="1"/>
     <w:lsdException w:name="Body Text" w:semiHidden="1" w:unhideWhenUsed="1"/>
     <w:lsdException w:name="Body Text Indent" w:semiHidden="1" w:unhideWhenUsed="1"/>
     <w:lsdException w:name="List Continue" w:semiHidden="1" w:unhideWhenUsed="1"/>
@@ -651,8 +616,8 @@
     <w:lsdException w:name="Subtle Reference" w:uiPriority="31" w:qFormat="1"/>
     <w:lsdException w:name="Intense Reference" w:uiPriority="32" w:qFormat="1"/>
     <w:lsdException w:name="Book Title" w:uiPriority="33" w:qFormat="1"/>
-    <w:lsdException w:name="Bibliography" w:semiHidden="1" w:uiPriority="37" w:unhideWhenUsed="1"/>
-    <w:lsdException w:name="TOC Heading" w:semiHidden="1" w:uiPriority="39" w:unhideWhenUsed="1" w:qFormat="1"/>
+    <w:lsdException w:name="Bibliography" w:uiPriority="37" w:semiHidden="1" w:unhideWhenUsed="1"/>
+    <w:lsdException w:name="TOC Heading" w:uiPriority="39" w:semiHidden="1" w:unhideWhenUsed="1" w:qFormat="1"/>
     <w:lsdException w:name="Plain Table 1" w:uiPriority="41"/>
     <w:lsdException w:name="Plain Table 2" w:uiPriority="42"/>
     <w:lsdException w:name="Plain Table 3" w:uiPriority="43"/>
@@ -758,58 +723,215 @@
     <w:lsdException w:name="List Table 6 Colorful Accent 6" w:uiPriority="51"/>
     <w:lsdException w:name="List Table 7 Colorful Accent 6" w:uiPriority="52"/>
   </w:latentStyles>
-  <w:style w:type="paragraph" w:default="1" w:styleId="Normal">
+  <w:style w:type="paragraph" w:styleId="Normal" w:default="1">
     <w:name w:val="Normal"/>
     <w:qFormat/>
+    <w:pPr>
+      <w:widowControl/>
+      <w:bidi w:val="0"/>
+      <w:spacing w:lineRule="auto" w:line="259" w:before="0" w:after="160"/>
+      <w:jc w:val="left"/>
+    </w:pPr>
+    <w:rPr>
+      <w:rFonts w:ascii="Calibri" w:hAnsi="Calibri" w:eastAsia="Calibri" w:cs="" w:asciiTheme="minorHAnsi" w:cstheme="minorBidi" w:eastAsiaTheme="minorHAnsi" w:hAnsiTheme="minorHAnsi"/>
+      <w:color w:val="auto"/>
+      <w:kern w:val="0"/>
+      <w:sz w:val="22"/>
+      <w:szCs w:val="22"/>
+      <w:lang w:val="lv-LV" w:eastAsia="en-US" w:bidi="ar-SA"/>
+    </w:rPr>
   </w:style>
   <w:style w:type="paragraph" w:styleId="Heading1">
-    <w:name w:val="heading 1"/>
+    <w:name w:val="Heading 1"/>
     <w:basedOn w:val="Normal"/>
     <w:next w:val="Normal"/>
     <w:link w:val="Heading1Char"/>
     <w:uiPriority w:val="9"/>
     <w:qFormat/>
-    <w:rsid w:val="00D8001A"/>
+    <w:rsid w:val="00d8001a"/>
     <w:pPr>
-      <w:keepNext/>
+      <w:keepNext w:val="true"/>
       <w:keepLines/>
       <w:spacing w:before="240" w:after="0"/>
       <w:outlineLvl w:val="0"/>
     </w:pPr>
     <w:rPr>
-      <w:rFonts w:asciiTheme="majorHAnsi" w:eastAsiaTheme="majorEastAsia" w:hAnsiTheme="majorHAnsi" w:cstheme="majorBidi"/>
-      <w:color w:val="2E74B5" w:themeColor="accent1" w:themeShade="BF"/>
+      <w:rFonts w:ascii="Calibri Light" w:hAnsi="Calibri Light" w:eastAsia="" w:cs="" w:asciiTheme="majorHAnsi" w:cstheme="majorBidi" w:eastAsiaTheme="majorEastAsia" w:hAnsiTheme="majorHAnsi"/>
+      <w:color w:val="2E74B5" w:themeColor="accent1" w:themeShade="bf"/>
       <w:sz w:val="32"/>
       <w:szCs w:val="32"/>
     </w:rPr>
   </w:style>
   <w:style w:type="paragraph" w:styleId="Heading2">
-    <w:name w:val="heading 2"/>
+    <w:name w:val="Heading 2"/>
     <w:basedOn w:val="Normal"/>
     <w:next w:val="Normal"/>
     <w:link w:val="Heading2Char"/>
     <w:uiPriority w:val="9"/>
     <w:unhideWhenUsed/>
     <w:qFormat/>
-    <w:rsid w:val="00D8001A"/>
+    <w:rsid w:val="00d8001a"/>
     <w:pPr>
-      <w:keepNext/>
+      <w:keepNext w:val="true"/>
       <w:keepLines/>
       <w:spacing w:before="40" w:after="0"/>
       <w:outlineLvl w:val="1"/>
     </w:pPr>
     <w:rPr>
-      <w:rFonts w:asciiTheme="majorHAnsi" w:eastAsiaTheme="majorEastAsia" w:hAnsiTheme="majorHAnsi" w:cstheme="majorBidi"/>
-      <w:color w:val="2E74B5" w:themeColor="accent1" w:themeShade="BF"/>
+      <w:rFonts w:ascii="Calibri Light" w:hAnsi="Calibri Light" w:eastAsia="" w:cs="" w:asciiTheme="majorHAnsi" w:cstheme="majorBidi" w:eastAsiaTheme="majorEastAsia" w:hAnsiTheme="majorHAnsi"/>
+      <w:color w:val="2E74B5" w:themeColor="accent1" w:themeShade="bf"/>
       <w:sz w:val="26"/>
       <w:szCs w:val="26"/>
     </w:rPr>
   </w:style>
-  <w:style w:type="character" w:default="1" w:styleId="DefaultParagraphFont">
+  <w:style w:type="character" w:styleId="DefaultParagraphFont" w:default="1">
     <w:name w:val="Default Paragraph Font"/>
     <w:uiPriority w:val="1"/>
     <w:semiHidden/>
     <w:unhideWhenUsed/>
+    <w:qFormat/>
+    <w:rPr/>
+  </w:style>
+  <w:style w:type="character" w:styleId="TitleChar" w:customStyle="1">
+    <w:name w:val="Title Char"/>
+    <w:basedOn w:val="DefaultParagraphFont"/>
+    <w:link w:val="Title"/>
+    <w:uiPriority w:val="10"/>
+    <w:qFormat/>
+    <w:rsid w:val="00d8001a"/>
+    <w:rPr>
+      <w:rFonts w:ascii="Calibri Light" w:hAnsi="Calibri Light" w:eastAsia="" w:cs="" w:asciiTheme="majorHAnsi" w:cstheme="majorBidi" w:eastAsiaTheme="majorEastAsia" w:hAnsiTheme="majorHAnsi"/>
+      <w:spacing w:val="-10"/>
+      <w:kern w:val="2"/>
+      <w:sz w:val="56"/>
+      <w:szCs w:val="56"/>
+    </w:rPr>
+  </w:style>
+  <w:style w:type="character" w:styleId="Heading1Char" w:customStyle="1">
+    <w:name w:val="Heading 1 Char"/>
+    <w:basedOn w:val="DefaultParagraphFont"/>
+    <w:link w:val="Heading1"/>
+    <w:uiPriority w:val="9"/>
+    <w:qFormat/>
+    <w:rsid w:val="00d8001a"/>
+    <w:rPr>
+      <w:rFonts w:ascii="Calibri Light" w:hAnsi="Calibri Light" w:eastAsia="" w:cs="" w:asciiTheme="majorHAnsi" w:cstheme="majorBidi" w:eastAsiaTheme="majorEastAsia" w:hAnsiTheme="majorHAnsi"/>
+      <w:color w:val="2E74B5" w:themeColor="accent1" w:themeShade="bf"/>
+      <w:sz w:val="32"/>
+      <w:szCs w:val="32"/>
+    </w:rPr>
+  </w:style>
+  <w:style w:type="character" w:styleId="Heading2Char" w:customStyle="1">
+    <w:name w:val="Heading 2 Char"/>
+    <w:basedOn w:val="DefaultParagraphFont"/>
+    <w:link w:val="Heading2"/>
+    <w:uiPriority w:val="9"/>
+    <w:qFormat/>
+    <w:rsid w:val="00d8001a"/>
+    <w:rPr>
+      <w:rFonts w:ascii="Calibri Light" w:hAnsi="Calibri Light" w:eastAsia="" w:cs="" w:asciiTheme="majorHAnsi" w:cstheme="majorBidi" w:eastAsiaTheme="majorEastAsia" w:hAnsiTheme="majorHAnsi"/>
+      <w:color w:val="2E74B5" w:themeColor="accent1" w:themeShade="bf"/>
+      <w:sz w:val="26"/>
+      <w:szCs w:val="26"/>
+    </w:rPr>
+  </w:style>
+  <w:style w:type="paragraph" w:styleId="Heading">
+    <w:name w:val="Heading"/>
+    <w:basedOn w:val="Normal"/>
+    <w:next w:val="TextBody"/>
+    <w:qFormat/>
+    <w:pPr>
+      <w:keepNext w:val="true"/>
+      <w:spacing w:before="240" w:after="120"/>
+    </w:pPr>
+    <w:rPr>
+      <w:rFonts w:ascii="Liberation Sans" w:hAnsi="Liberation Sans" w:eastAsia="AR PL SungtiL GB" w:cs="Lohit Devanagari"/>
+      <w:sz w:val="28"/>
+      <w:szCs w:val="28"/>
+    </w:rPr>
+  </w:style>
+  <w:style w:type="paragraph" w:styleId="TextBody">
+    <w:name w:val="Body Text"/>
+    <w:basedOn w:val="Normal"/>
+    <w:pPr>
+      <w:spacing w:lineRule="auto" w:line="276" w:before="0" w:after="140"/>
+    </w:pPr>
+    <w:rPr/>
+  </w:style>
+  <w:style w:type="paragraph" w:styleId="List">
+    <w:name w:val="List"/>
+    <w:basedOn w:val="TextBody"/>
+    <w:pPr/>
+    <w:rPr>
+      <w:rFonts w:cs="Lohit Devanagari"/>
+    </w:rPr>
+  </w:style>
+  <w:style w:type="paragraph" w:styleId="Caption">
+    <w:name w:val="Caption"/>
+    <w:basedOn w:val="Normal"/>
+    <w:qFormat/>
+    <w:pPr>
+      <w:suppressLineNumbers/>
+      <w:spacing w:before="120" w:after="120"/>
+    </w:pPr>
+    <w:rPr>
+      <w:rFonts w:cs="Lohit Devanagari"/>
+      <w:i/>
+      <w:iCs/>
+      <w:sz w:val="24"/>
+      <w:szCs w:val="24"/>
+    </w:rPr>
+  </w:style>
+  <w:style w:type="paragraph" w:styleId="Index">
+    <w:name w:val="Index"/>
+    <w:basedOn w:val="Normal"/>
+    <w:qFormat/>
+    <w:pPr>
+      <w:suppressLineNumbers/>
+    </w:pPr>
+    <w:rPr>
+      <w:rFonts w:cs="Lohit Devanagari"/>
+    </w:rPr>
+  </w:style>
+  <w:style w:type="paragraph" w:styleId="Title">
+    <w:name w:val="Title"/>
+    <w:basedOn w:val="Normal"/>
+    <w:next w:val="Normal"/>
+    <w:link w:val="TitleChar"/>
+    <w:uiPriority w:val="10"/>
+    <w:qFormat/>
+    <w:rsid w:val="00d8001a"/>
+    <w:pPr>
+      <w:spacing w:lineRule="auto" w:line="240" w:before="0" w:after="0"/>
+      <w:contextualSpacing/>
+    </w:pPr>
+    <w:rPr>
+      <w:rFonts w:ascii="Calibri Light" w:hAnsi="Calibri Light" w:eastAsia="" w:cs="" w:asciiTheme="majorHAnsi" w:cstheme="majorBidi" w:eastAsiaTheme="majorEastAsia" w:hAnsiTheme="majorHAnsi"/>
+      <w:spacing w:val="-10"/>
+      <w:kern w:val="2"/>
+      <w:sz w:val="56"/>
+      <w:szCs w:val="56"/>
+    </w:rPr>
+  </w:style>
+  <w:style w:type="paragraph" w:styleId="ListParagraph">
+    <w:name w:val="List Paragraph"/>
+    <w:basedOn w:val="Normal"/>
+    <w:uiPriority w:val="34"/>
+    <w:qFormat/>
+    <w:rsid w:val="00f560da"/>
+    <w:pPr>
+      <w:spacing w:before="0" w:after="160"/>
+      <w:ind w:left="720" w:hanging="0"/>
+      <w:contextualSpacing/>
+    </w:pPr>
+    <w:rPr/>
+  </w:style>
+  <w:style w:type="numbering" w:styleId="NoList" w:default="1">
+    <w:name w:val="No List"/>
+    <w:uiPriority w:val="99"/>
+    <w:semiHidden/>
+    <w:unhideWhenUsed/>
+    <w:qFormat/>
   </w:style>
   <w:style w:type="table" w:default="1" w:styleId="TableNormal">
     <w:name w:val="Normal Table"/>
@@ -825,83 +947,6 @@
         <w:right w:w="108" w:type="dxa"/>
       </w:tblCellMar>
     </w:tblPr>
-  </w:style>
-  <w:style w:type="numbering" w:default="1" w:styleId="NoList">
-    <w:name w:val="No List"/>
-    <w:uiPriority w:val="99"/>
-    <w:semiHidden/>
-    <w:unhideWhenUsed/>
-  </w:style>
-  <w:style w:type="paragraph" w:styleId="Title">
-    <w:name w:val="Title"/>
-    <w:basedOn w:val="Normal"/>
-    <w:next w:val="Normal"/>
-    <w:link w:val="TitleChar"/>
-    <w:uiPriority w:val="10"/>
-    <w:qFormat/>
-    <w:rsid w:val="00D8001A"/>
-    <w:pPr>
-      <w:spacing w:after="0" w:line="240" w:lineRule="auto"/>
-      <w:contextualSpacing/>
-    </w:pPr>
-    <w:rPr>
-      <w:rFonts w:asciiTheme="majorHAnsi" w:eastAsiaTheme="majorEastAsia" w:hAnsiTheme="majorHAnsi" w:cstheme="majorBidi"/>
-      <w:spacing w:val="-10"/>
-      <w:kern w:val="28"/>
-      <w:sz w:val="56"/>
-      <w:szCs w:val="56"/>
-    </w:rPr>
-  </w:style>
-  <w:style w:type="character" w:customStyle="1" w:styleId="TitleChar">
-    <w:name w:val="Title Char"/>
-    <w:basedOn w:val="DefaultParagraphFont"/>
-    <w:link w:val="Title"/>
-    <w:uiPriority w:val="10"/>
-    <w:rsid w:val="00D8001A"/>
-    <w:rPr>
-      <w:rFonts w:asciiTheme="majorHAnsi" w:eastAsiaTheme="majorEastAsia" w:hAnsiTheme="majorHAnsi" w:cstheme="majorBidi"/>
-      <w:spacing w:val="-10"/>
-      <w:kern w:val="28"/>
-      <w:sz w:val="56"/>
-      <w:szCs w:val="56"/>
-    </w:rPr>
-  </w:style>
-  <w:style w:type="character" w:customStyle="1" w:styleId="Heading1Char">
-    <w:name w:val="Heading 1 Char"/>
-    <w:basedOn w:val="DefaultParagraphFont"/>
-    <w:link w:val="Heading1"/>
-    <w:uiPriority w:val="9"/>
-    <w:rsid w:val="00D8001A"/>
-    <w:rPr>
-      <w:rFonts w:asciiTheme="majorHAnsi" w:eastAsiaTheme="majorEastAsia" w:hAnsiTheme="majorHAnsi" w:cstheme="majorBidi"/>
-      <w:color w:val="2E74B5" w:themeColor="accent1" w:themeShade="BF"/>
-      <w:sz w:val="32"/>
-      <w:szCs w:val="32"/>
-    </w:rPr>
-  </w:style>
-  <w:style w:type="character" w:customStyle="1" w:styleId="Heading2Char">
-    <w:name w:val="Heading 2 Char"/>
-    <w:basedOn w:val="DefaultParagraphFont"/>
-    <w:link w:val="Heading2"/>
-    <w:uiPriority w:val="9"/>
-    <w:rsid w:val="00D8001A"/>
-    <w:rPr>
-      <w:rFonts w:asciiTheme="majorHAnsi" w:eastAsiaTheme="majorEastAsia" w:hAnsiTheme="majorHAnsi" w:cstheme="majorBidi"/>
-      <w:color w:val="2E74B5" w:themeColor="accent1" w:themeShade="BF"/>
-      <w:sz w:val="26"/>
-      <w:szCs w:val="26"/>
-    </w:rPr>
-  </w:style>
-  <w:style w:type="paragraph" w:styleId="ListParagraph">
-    <w:name w:val="List Paragraph"/>
-    <w:basedOn w:val="Normal"/>
-    <w:uiPriority w:val="34"/>
-    <w:qFormat/>
-    <w:rsid w:val="00F560DA"/>
-    <w:pPr>
-      <w:ind w:left="720"/>
-      <w:contextualSpacing/>
-    </w:pPr>
   </w:style>
 </w:styles>
 </file>

</xml_diff>